<commit_message>
mình có sửa lại một chút.
</commit_message>
<xml_diff>
--- a/strunk/phantichthietkehethong/phan tich thiet ke he thong website nha dat.docx
+++ b/strunk/phantichthietkehethong/phan tich thiet ke he thong website nha dat.docx
@@ -7249,7 +7249,6 @@
         <w:rPr>
           <w:rStyle w:val="FooterChar"/>
           <w:bCs w:val="0"/>
-          <w:iCs w:val="0"/>
           <w:sz w:val="24"/>
         </w:rPr>
         <w:t>ồ</w:t>
@@ -14750,150 +14749,6 @@
           </wp:inline>
         </w:drawing>
       </w:r>
-    </w:p>
-    <w:p>
-      <w:pPr>
-        <w:pStyle w:val="BodyTextIndent3"/>
-        <w:jc w:val="left"/>
-        <w:rPr>
-          <w:b/>
-          <w:bCs w:val="0"/>
-          <w:iCs w:val="0"/>
-          <w:sz w:val="28"/>
-          <w:szCs w:val="28"/>
-        </w:rPr>
-      </w:pPr>
-    </w:p>
-    <w:p>
-      <w:pPr>
-        <w:pStyle w:val="BodyTextIndent3"/>
-        <w:jc w:val="left"/>
-        <w:rPr>
-          <w:b/>
-          <w:bCs w:val="0"/>
-          <w:iCs w:val="0"/>
-          <w:sz w:val="28"/>
-          <w:szCs w:val="28"/>
-        </w:rPr>
-      </w:pPr>
-    </w:p>
-    <w:p>
-      <w:pPr>
-        <w:pStyle w:val="BodyTextIndent3"/>
-        <w:ind w:firstLine="0"/>
-        <w:jc w:val="left"/>
-        <w:rPr>
-          <w:b/>
-          <w:bCs w:val="0"/>
-          <w:iCs w:val="0"/>
-          <w:sz w:val="28"/>
-          <w:szCs w:val="28"/>
-        </w:rPr>
-      </w:pPr>
-    </w:p>
-    <w:p>
-      <w:pPr>
-        <w:pStyle w:val="BodyTextIndent3"/>
-        <w:jc w:val="left"/>
-        <w:rPr>
-          <w:b/>
-          <w:bCs w:val="0"/>
-          <w:iCs w:val="0"/>
-          <w:sz w:val="28"/>
-          <w:szCs w:val="28"/>
-        </w:rPr>
-      </w:pPr>
-    </w:p>
-    <w:p>
-      <w:pPr>
-        <w:pStyle w:val="BodyTextIndent3"/>
-        <w:jc w:val="left"/>
-        <w:rPr>
-          <w:b/>
-          <w:bCs w:val="0"/>
-          <w:iCs w:val="0"/>
-          <w:sz w:val="28"/>
-          <w:szCs w:val="28"/>
-        </w:rPr>
-      </w:pPr>
-    </w:p>
-    <w:p>
-      <w:pPr>
-        <w:pStyle w:val="BodyTextIndent3"/>
-        <w:jc w:val="left"/>
-        <w:rPr>
-          <w:b/>
-          <w:bCs w:val="0"/>
-          <w:iCs w:val="0"/>
-          <w:sz w:val="28"/>
-          <w:szCs w:val="28"/>
-        </w:rPr>
-      </w:pPr>
-    </w:p>
-    <w:p>
-      <w:pPr>
-        <w:pStyle w:val="BodyTextIndent3"/>
-        <w:jc w:val="left"/>
-        <w:rPr>
-          <w:b/>
-          <w:bCs w:val="0"/>
-          <w:iCs w:val="0"/>
-          <w:sz w:val="28"/>
-          <w:szCs w:val="28"/>
-        </w:rPr>
-      </w:pPr>
-    </w:p>
-    <w:p>
-      <w:pPr>
-        <w:pStyle w:val="BodyTextIndent3"/>
-        <w:jc w:val="left"/>
-        <w:rPr>
-          <w:b/>
-          <w:bCs w:val="0"/>
-          <w:iCs w:val="0"/>
-          <w:sz w:val="28"/>
-          <w:szCs w:val="28"/>
-        </w:rPr>
-      </w:pPr>
-    </w:p>
-    <w:p>
-      <w:pPr>
-        <w:pStyle w:val="BodyTextIndent3"/>
-        <w:jc w:val="left"/>
-        <w:rPr>
-          <w:b/>
-          <w:bCs w:val="0"/>
-          <w:iCs w:val="0"/>
-          <w:sz w:val="28"/>
-          <w:szCs w:val="28"/>
-        </w:rPr>
-      </w:pPr>
-    </w:p>
-    <w:p>
-      <w:pPr>
-        <w:pStyle w:val="BodyTextIndent3"/>
-        <w:jc w:val="left"/>
-        <w:rPr>
-          <w:b/>
-          <w:bCs w:val="0"/>
-          <w:iCs w:val="0"/>
-          <w:sz w:val="28"/>
-          <w:szCs w:val="28"/>
-        </w:rPr>
-      </w:pPr>
-    </w:p>
-    <w:p>
-      <w:pPr>
-        <w:pStyle w:val="BodyTextIndent3"/>
-        <w:jc w:val="left"/>
-        <w:rPr>
-          <w:b/>
-          <w:bCs w:val="0"/>
-          <w:iCs w:val="0"/>
-          <w:sz w:val="28"/>
-          <w:szCs w:val="28"/>
-        </w:rPr>
-      </w:pPr>
     </w:p>
     <w:p>
       <w:pPr>

</xml_diff>